<commit_message>
JavaScript wasn't used, HTML was
</commit_message>
<xml_diff>
--- a/Capstone Draft.docx
+++ b/Capstone Draft.docx
@@ -855,7 +855,7 @@
           <w:szCs w:val="24"/>
         </w:rPr>
         <w:lastRenderedPageBreak/>
-        <w:t>rationale behind the categories chosen for our models and provides support for the so-called convenience factor. We then outline the basic research methodology, which incorporates a custom-built JavaScript HTML app utilizing the Overpass API. The study is designed to address the following questions:</w:t>
+        <w:t>rationale behind the categories chosen for our models and provides support for the so-called convenience factor. We then outline the basic research methodology, which incorporates a custom-built HTML app utilizing the Overpass API. The study is designed to address the following questions:</w:t>
       </w:r>
     </w:p>
     <w:p>
@@ -2667,9 +2667,9 @@
     </w:p>
     <w:p>
       <w:pPr>
-        <w:pStyle w:val="NoSpacing"/>
-        <w:rPr>
-          <w:rFonts w:ascii="Times New Roman" w:hAnsi="Times New Roman" w:cs="Times New Roman"/>
+        <w:spacing w:after="0" w:line="240" w:lineRule="auto"/>
+        <w:rPr>
+          <w:rFonts w:ascii="Times New Roman" w:eastAsia="Times New Roman" w:hAnsi="Times New Roman" w:cs="Times New Roman"/>
           <w:sz w:val="24"/>
           <w:szCs w:val="24"/>
         </w:rPr>
@@ -2701,7 +2701,23 @@
           <w:sz w:val="24"/>
           <w:szCs w:val="24"/>
         </w:rPr>
-        <w:t xml:space="preserve"> or the Google Places API would be used for this task. However, the requirement was to ensure that both property and POI data were geocoded for spatial analysis and that spatial joins could be performed to link properties with nearby POIs. Standard APIs do not offer this functionality. Therefore, we developed an app using JavaScript that utilized Overpass to extract both distance and density values based on POI type, or, in some cases, “brand name.”</w:t>
+        <w:t xml:space="preserve"> or the Google Places API would be used for this task. However, the requirement was to ensure that both property and POI data were geocoded for spatial analysis and that spatial joins could be performed to link properties with nearby POIs. Standard APIs do not offer this functionality. Therefore, we developed an app using </w:t>
+      </w:r>
+      <w:r>
+        <w:rPr>
+          <w:rFonts w:ascii="Times New Roman" w:eastAsia="Times New Roman" w:hAnsi="Times New Roman" w:cs="Times New Roman"/>
+          <w:sz w:val="24"/>
+          <w:szCs w:val="24"/>
+        </w:rPr>
+        <w:t>HTML</w:t>
+      </w:r>
+      <w:r>
+        <w:rPr>
+          <w:rFonts w:ascii="Times New Roman" w:hAnsi="Times New Roman" w:cs="Times New Roman"/>
+          <w:sz w:val="24"/>
+          <w:szCs w:val="24"/>
+        </w:rPr>
+        <w:t xml:space="preserve"> that utilized Overpass to extract both distance and density values based on POI type, or, in some cases, “brand name.”</w:t>
       </w:r>
       <w:r>
         <w:rPr>
@@ -3004,7 +3020,23 @@
           <w:sz w:val="24"/>
           <w:szCs w:val="24"/>
         </w:rPr>
-        <w:t xml:space="preserve">To gather the density and distance values, an app was created using JavaScript as the base. It relies on Leaflet, an open-source library for interactive maps, and utilizes the </w:t>
+        <w:t xml:space="preserve">To gather the density and distance values, an app was created using </w:t>
+      </w:r>
+      <w:r>
+        <w:rPr>
+          <w:rFonts w:ascii="Times New Roman" w:hAnsi="Times New Roman" w:cs="Times New Roman"/>
+          <w:sz w:val="24"/>
+          <w:szCs w:val="24"/>
+        </w:rPr>
+        <w:t>HTML</w:t>
+      </w:r>
+      <w:r>
+        <w:rPr>
+          <w:rFonts w:ascii="Times New Roman" w:hAnsi="Times New Roman" w:cs="Times New Roman"/>
+          <w:sz w:val="24"/>
+          <w:szCs w:val="24"/>
+        </w:rPr>
+        <w:t xml:space="preserve"> as the base. It relies on Leaflet, an open-source library for interactive maps, and utilizes the </w:t>
       </w:r>
       <w:proofErr w:type="spellStart"/>
       <w:r>
@@ -3040,7 +3072,25 @@
           <w:sz w:val="24"/>
           <w:szCs w:val="24"/>
         </w:rPr>
-        <w:t xml:space="preserve"> format so it could be read by Leaflet. In the JavaScript, boundaries were set for the Atlanta area.</w:t>
+        <w:t xml:space="preserve"> format so it could be read by Leaflet. In </w:t>
+      </w:r>
+      <w:r>
+        <w:rPr>
+          <w:rFonts w:ascii="Times New Roman" w:hAnsi="Times New Roman" w:cs="Times New Roman"/>
+          <w:sz w:val="24"/>
+          <w:szCs w:val="24"/>
+        </w:rPr>
+        <w:t>HTML</w:t>
+      </w:r>
+      <w:bookmarkStart w:id="0" w:name="_GoBack"/>
+      <w:bookmarkEnd w:id="0"/>
+      <w:r>
+        <w:rPr>
+          <w:rFonts w:ascii="Times New Roman" w:hAnsi="Times New Roman" w:cs="Times New Roman"/>
+          <w:sz w:val="24"/>
+          <w:szCs w:val="24"/>
+        </w:rPr>
+        <w:t>, boundaries were set for the Atlanta area.</w:t>
       </w:r>
     </w:p>
     <w:p>
@@ -20482,8 +20532,6 @@
         </w:rPr>
         <w:t>1</w:t>
       </w:r>
-      <w:bookmarkStart w:id="0" w:name="_GoBack"/>
-      <w:bookmarkEnd w:id="0"/>
       <w:r>
         <w:rPr>
           <w:rFonts w:ascii="Times New Roman" w:hAnsi="Times New Roman" w:cs="Times New Roman"/>
@@ -33934,7 +33982,7 @@
 </file>
 
 <file path=customXml/itemProps1.xml><?xml version="1.0" encoding="utf-8"?>
-<ds:datastoreItem xmlns:ds="http://schemas.openxmlformats.org/officeDocument/2006/customXml" ds:itemID="{28033E11-D3AB-4589-B81C-048ECE56CBA3}">
+<ds:datastoreItem xmlns:ds="http://schemas.openxmlformats.org/officeDocument/2006/customXml" ds:itemID="{50FE966F-199C-4C7C-A635-E8EFE4ACF543}">
   <ds:schemaRefs>
     <ds:schemaRef ds:uri="http://schemas.openxmlformats.org/officeDocument/2006/bibliography"/>
   </ds:schemaRefs>

</xml_diff>

<commit_message>
Added new section addressing app revisions
</commit_message>
<xml_diff>
--- a/Capstone Draft.docx
+++ b/Capstone Draft.docx
@@ -19620,8 +19620,6 @@
         </w:rPr>
         <w:t>had the weakest strength against the</w:t>
       </w:r>
-      <w:bookmarkStart w:id="0" w:name="_GoBack"/>
-      <w:bookmarkEnd w:id="0"/>
       <w:r>
         <w:rPr>
           <w:rFonts w:ascii="Times New Roman" w:hAnsi="Times New Roman" w:cs="Times New Roman"/>
@@ -21149,6 +21147,165 @@
     <w:p>
       <w:pPr>
         <w:pStyle w:val="NoSpacing"/>
+        <w:rPr>
+          <w:rFonts w:ascii="Times New Roman" w:hAnsi="Times New Roman" w:cs="Times New Roman"/>
+          <w:sz w:val="24"/>
+          <w:szCs w:val="24"/>
+        </w:rPr>
+      </w:pPr>
+    </w:p>
+    <w:p>
+      <w:pPr>
+        <w:pStyle w:val="NoSpacing"/>
+        <w:rPr>
+          <w:rFonts w:ascii="Times New Roman" w:hAnsi="Times New Roman" w:cs="Times New Roman"/>
+          <w:sz w:val="24"/>
+          <w:szCs w:val="24"/>
+        </w:rPr>
+      </w:pPr>
+      <w:r>
+        <w:rPr>
+          <w:rFonts w:ascii="Times New Roman" w:hAnsi="Times New Roman" w:cs="Times New Roman"/>
+          <w:b/>
+          <w:sz w:val="24"/>
+          <w:szCs w:val="24"/>
+        </w:rPr>
+        <w:t xml:space="preserve">Evaluation of Using Leaflet: </w:t>
+      </w:r>
+    </w:p>
+    <w:p>
+      <w:pPr>
+        <w:pStyle w:val="NoSpacing"/>
+        <w:rPr>
+          <w:rFonts w:ascii="Times New Roman" w:hAnsi="Times New Roman" w:cs="Times New Roman"/>
+          <w:sz w:val="24"/>
+          <w:szCs w:val="24"/>
+        </w:rPr>
+      </w:pPr>
+      <w:r>
+        <w:rPr>
+          <w:rFonts w:ascii="Times New Roman" w:hAnsi="Times New Roman" w:cs="Times New Roman"/>
+          <w:sz w:val="24"/>
+          <w:szCs w:val="24"/>
+        </w:rPr>
+        <w:tab/>
+      </w:r>
+      <w:r>
+        <w:rPr>
+          <w:rFonts w:ascii="Times New Roman" w:hAnsi="Times New Roman" w:cs="Times New Roman"/>
+          <w:sz w:val="24"/>
+          <w:szCs w:val="24"/>
+        </w:rPr>
+        <w:t>Leaflet proved to be an invaluable tool for collecting and visualizing geospatial data in this study. One significant advantage of implementing it through HTML was the absolute control it provided over the entire research process. This level of control allowed for precise adjustments to parameters and definitions, aligning them with Overpass's own standards to minimize confusion. As a result, the initial five categories were clearly delineated with minimal overlap. Additionally, the application was highly customizable, enabling adjustments to ranges, values, and tags as needed. With only minor modifications to the code, the application could be adapted to generate entirely different datasets, a flexibility that facilitated the production of both the density and proximity results.</w:t>
+      </w:r>
+      <w:r>
+        <w:rPr>
+          <w:rFonts w:ascii="Times New Roman" w:hAnsi="Times New Roman" w:cs="Times New Roman"/>
+          <w:sz w:val="24"/>
+          <w:szCs w:val="24"/>
+        </w:rPr>
+        <w:t xml:space="preserve"> </w:t>
+      </w:r>
+    </w:p>
+    <w:p>
+      <w:pPr>
+        <w:pStyle w:val="NoSpacing"/>
+        <w:rPr>
+          <w:rFonts w:ascii="Times New Roman" w:hAnsi="Times New Roman" w:cs="Times New Roman"/>
+          <w:sz w:val="24"/>
+          <w:szCs w:val="24"/>
+        </w:rPr>
+      </w:pPr>
+      <w:r>
+        <w:rPr>
+          <w:rFonts w:ascii="Times New Roman" w:hAnsi="Times New Roman" w:cs="Times New Roman"/>
+          <w:sz w:val="24"/>
+          <w:szCs w:val="24"/>
+        </w:rPr>
+        <w:tab/>
+      </w:r>
+      <w:r>
+        <w:rPr>
+          <w:rFonts w:ascii="Times New Roman" w:hAnsi="Times New Roman" w:cs="Times New Roman"/>
+          <w:sz w:val="24"/>
+          <w:szCs w:val="24"/>
+        </w:rPr>
+        <w:t xml:space="preserve">One limitation of HTML is that it functions as a markup language for web content rather than a programming language. While JavaScript was embedded into the HTML to enable map interactivity, other tools such as </w:t>
+      </w:r>
+      <w:proofErr w:type="spellStart"/>
+      <w:r>
+        <w:rPr>
+          <w:rFonts w:ascii="Times New Roman" w:hAnsi="Times New Roman" w:cs="Times New Roman"/>
+          <w:sz w:val="24"/>
+          <w:szCs w:val="24"/>
+        </w:rPr>
+        <w:t>R are</w:t>
+      </w:r>
+      <w:proofErr w:type="spellEnd"/>
+      <w:r>
+        <w:rPr>
+          <w:rFonts w:ascii="Times New Roman" w:hAnsi="Times New Roman" w:cs="Times New Roman"/>
+          <w:sz w:val="24"/>
+          <w:szCs w:val="24"/>
+        </w:rPr>
+        <w:t xml:space="preserve"> more suited for data analysis and visualization. Notably, R also supports Leaflet as a package, making it an effective alternative for handling geospatial data. Consequently, utilizing R might have been a more advantageous approach for displaying Leaflet’s data. However, using R alone would lack user-friendliness. To address this, creating a Shiny application could offer a more interactive and accessible solution while eliminating the need for meticulous maintenance of HTML files.</w:t>
+      </w:r>
+      <w:r>
+        <w:rPr>
+          <w:rFonts w:ascii="Times New Roman" w:hAnsi="Times New Roman" w:cs="Times New Roman"/>
+          <w:sz w:val="24"/>
+          <w:szCs w:val="24"/>
+        </w:rPr>
+        <w:t xml:space="preserve"> </w:t>
+      </w:r>
+    </w:p>
+    <w:p>
+      <w:pPr>
+        <w:pStyle w:val="NoSpacing"/>
+        <w:rPr>
+          <w:rFonts w:ascii="Times New Roman" w:hAnsi="Times New Roman" w:cs="Times New Roman"/>
+          <w:sz w:val="24"/>
+          <w:szCs w:val="24"/>
+        </w:rPr>
+      </w:pPr>
+      <w:r>
+        <w:rPr>
+          <w:rFonts w:ascii="Times New Roman" w:hAnsi="Times New Roman" w:cs="Times New Roman"/>
+          <w:sz w:val="24"/>
+          <w:szCs w:val="24"/>
+        </w:rPr>
+        <w:tab/>
+      </w:r>
+      <w:r>
+        <w:rPr>
+          <w:rFonts w:ascii="Times New Roman" w:hAnsi="Times New Roman" w:cs="Times New Roman"/>
+          <w:sz w:val="24"/>
+          <w:szCs w:val="24"/>
+        </w:rPr>
+        <w:t>As discussed in the data collection section, Leaflet was selected due to project constraints and its distinct advantages. However, using Overpass for tag retrieval presents certain limitations. Since Overpass is an open-source platform, it may not capture all POIs within the area. For instance, some density values might be underreported due to factors such as obscure store names or locations not yet included in the Overpass database. Fortunately, as this study focused on housing data, the omission of a few locations is unlikely to significantly affect the observed trends. In fact, such omissions are more likely to reinforce the general patterns identified in the analysis.</w:t>
+      </w:r>
+      <w:bookmarkStart w:id="0" w:name="_GoBack"/>
+      <w:bookmarkEnd w:id="0"/>
+      <w:r>
+        <w:rPr>
+          <w:rFonts w:ascii="Times New Roman" w:hAnsi="Times New Roman" w:cs="Times New Roman"/>
+          <w:sz w:val="24"/>
+          <w:szCs w:val="24"/>
+        </w:rPr>
+        <w:t xml:space="preserve"> </w:t>
+      </w:r>
+      <w:r>
+        <w:rPr>
+          <w:rFonts w:ascii="Times New Roman" w:hAnsi="Times New Roman" w:cs="Times New Roman"/>
+          <w:sz w:val="24"/>
+          <w:szCs w:val="24"/>
+        </w:rPr>
+        <w:t xml:space="preserve"> </w:t>
+      </w:r>
+    </w:p>
+    <w:p>
+      <w:pPr>
+        <w:pStyle w:val="NoSpacing"/>
         <w:ind w:firstLine="720"/>
         <w:rPr>
           <w:rFonts w:ascii="Times New Roman" w:hAnsi="Times New Roman" w:cs="Times New Roman"/>
@@ -21216,7 +21373,16 @@
           <w:sz w:val="24"/>
           <w:szCs w:val="24"/>
         </w:rPr>
-        <w:t xml:space="preserve"> and housing data. It serves as a well-established site for studies, being a major economic hub in the Southeastern United States and home to a prominent public transportation system. Based on the findings of this research, it is strongly recommended to further explore other regions of the U.S. using the same or similar methodologies. Alternatively, comparing these results with those from other regions could offer valuable insights into whether the demographic and economic composition of Georgia influenced the outcomes or if the impact of grocery stores on housing prices is consistent across different regions.</w:t>
+        <w:t xml:space="preserve"> and housing data. It serves as a well-established site for studies, being a major economic hub in the Southeastern United States and home to a prominent public transportation system. Based on the findings of this research, it is strongly recommended to further explore </w:t>
+      </w:r>
+      <w:r>
+        <w:rPr>
+          <w:rFonts w:ascii="Times New Roman" w:hAnsi="Times New Roman" w:cs="Times New Roman"/>
+          <w:sz w:val="24"/>
+          <w:szCs w:val="24"/>
+        </w:rPr>
+        <w:lastRenderedPageBreak/>
+        <w:t>other regions of the U.S. using the same or similar methodologies. Alternatively, comparing these results with those from other regions could offer valuable insights into whether the demographic and economic composition of Georgia influenced the outcomes or if the impact of grocery stores on housing prices is consistent across different regions.</w:t>
       </w:r>
     </w:p>
     <w:p>
@@ -21346,7 +21512,6 @@
           <w:sz w:val="24"/>
           <w:szCs w:val="24"/>
         </w:rPr>
-        <w:lastRenderedPageBreak/>
         <w:tab/>
       </w:r>
       <w:r>
@@ -21787,7 +21952,6 @@
           <w:sz w:val="24"/>
           <w:szCs w:val="24"/>
         </w:rPr>
-        <w:lastRenderedPageBreak/>
         <w:t>Appendix</w:t>
       </w:r>
     </w:p>
@@ -23331,6 +23495,7 @@
                 <w:sz w:val="24"/>
                 <w:szCs w:val="24"/>
               </w:rPr>
+              <w:lastRenderedPageBreak/>
               <w:t>RMSE</w:t>
             </w:r>
           </w:p>
@@ -34019,7 +34184,7 @@
 </file>
 
 <file path=customXml/itemProps1.xml><?xml version="1.0" encoding="utf-8"?>
-<ds:datastoreItem xmlns:ds="http://schemas.openxmlformats.org/officeDocument/2006/customXml" ds:itemID="{345C8FCA-8D3A-4010-B6F2-47A0D4F7CE40}">
+<ds:datastoreItem xmlns:ds="http://schemas.openxmlformats.org/officeDocument/2006/customXml" ds:itemID="{3454026D-402A-4BFE-A941-9555124F7E40}">
   <ds:schemaRefs>
     <ds:schemaRef ds:uri="http://schemas.openxmlformats.org/officeDocument/2006/bibliography"/>
   </ds:schemaRefs>

</xml_diff>